<commit_message>
Auto-committed on 2022/02/21 週一
</commit_message>
<xml_diff>
--- a/Program/Other/Sharepoint上傳用/測試FT/L8/L8309/L8309(48)債務人基本資料_新增.docx
+++ b/Program/Other/Sharepoint上傳用/測試FT/L8/L8309/L8309(48)債務人基本資料_新增.docx
@@ -44,12 +44,13 @@
       <w:pPr>
         <w:ind w:left="567" w:hanging="480"/>
         <w:rPr>
-          <w:rFonts w:ascii="標楷體" w:eastAsia="標楷體" w:hAnsi="標楷體" w:hint="eastAsia"/>
+          <w:rFonts w:ascii="標楷體" w:eastAsia="標楷體" w:hAnsi="標楷體"/>
         </w:rPr>
       </w:pPr>
       <w:r>
         <w:rPr>
           <w:rFonts w:ascii="標楷體" w:eastAsia="標楷體" w:hAnsi="標楷體"/>
+          <w:noProof/>
         </w:rPr>
         <w:drawing>
           <wp:inline distT="0" distB="0" distL="0" distR="0" wp14:anchorId="543D581A" wp14:editId="5DAA9663">
@@ -132,7 +133,7 @@
     <w:p>
       <w:pPr>
         <w:rPr>
-          <w:rFonts w:ascii="細明體" w:eastAsia="細明體" w:hAnsi="細明體" w:hint="eastAsia"/>
+          <w:rFonts w:ascii="細明體" w:eastAsia="細明體" w:hAnsi="細明體"/>
           <w:color w:val="000080"/>
           <w:spacing w:val="6"/>
           <w:sz w:val="21"/>
@@ -143,6 +144,7 @@
       <w:r>
         <w:rPr>
           <w:rFonts w:ascii="細明體" w:eastAsia="細明體" w:hAnsi="細明體"/>
+          <w:noProof/>
           <w:color w:val="000080"/>
           <w:spacing w:val="6"/>
           <w:sz w:val="21"/>
@@ -188,6 +190,7 @@
       <w:r>
         <w:rPr>
           <w:rFonts w:ascii="細明體" w:eastAsia="細明體" w:hAnsi="細明體"/>
+          <w:noProof/>
           <w:color w:val="000080"/>
           <w:spacing w:val="6"/>
           <w:sz w:val="21"/>
@@ -275,7 +278,7 @@
     <w:p>
       <w:pPr>
         <w:rPr>
-          <w:rFonts w:ascii="細明體" w:eastAsia="細明體" w:hAnsi="細明體" w:hint="eastAsia"/>
+          <w:rFonts w:ascii="細明體" w:eastAsia="細明體" w:hAnsi="細明體"/>
           <w:color w:val="000000"/>
           <w:spacing w:val="6"/>
           <w:sz w:val="21"/>
@@ -286,6 +289,7 @@
       <w:r>
         <w:rPr>
           <w:rFonts w:ascii="細明體" w:eastAsia="細明體" w:hAnsi="細明體"/>
+          <w:noProof/>
           <w:color w:val="000000"/>
           <w:spacing w:val="6"/>
           <w:sz w:val="21"/>
@@ -331,6 +335,7 @@
       <w:r>
         <w:rPr>
           <w:rFonts w:ascii="細明體" w:eastAsia="細明體" w:hAnsi="細明體"/>
+          <w:noProof/>
           <w:color w:val="000000"/>
           <w:spacing w:val="6"/>
           <w:sz w:val="21"/>
@@ -418,7 +423,7 @@
     <w:p>
       <w:pPr>
         <w:rPr>
-          <w:rFonts w:ascii="細明體" w:eastAsia="細明體" w:hAnsi="細明體" w:hint="eastAsia"/>
+          <w:rFonts w:ascii="細明體" w:eastAsia="細明體" w:hAnsi="細明體"/>
           <w:color w:val="000000"/>
           <w:spacing w:val="6"/>
           <w:sz w:val="21"/>
@@ -429,6 +434,7 @@
       <w:r>
         <w:rPr>
           <w:rFonts w:ascii="細明體" w:eastAsia="細明體" w:hAnsi="細明體"/>
+          <w:noProof/>
           <w:color w:val="000000"/>
           <w:spacing w:val="6"/>
           <w:sz w:val="21"/>
@@ -516,7 +522,7 @@
     <w:p>
       <w:pPr>
         <w:rPr>
-          <w:rFonts w:ascii="細明體" w:eastAsia="細明體" w:hAnsi="細明體" w:hint="eastAsia"/>
+          <w:rFonts w:ascii="細明體" w:eastAsia="細明體" w:hAnsi="細明體"/>
           <w:color w:val="000000"/>
           <w:spacing w:val="6"/>
           <w:sz w:val="21"/>
@@ -527,6 +533,7 @@
       <w:r>
         <w:rPr>
           <w:rFonts w:ascii="細明體" w:eastAsia="細明體" w:hAnsi="細明體"/>
+          <w:noProof/>
           <w:color w:val="000000"/>
           <w:spacing w:val="6"/>
           <w:sz w:val="21"/>
@@ -615,7 +622,7 @@
       <w:pPr>
         <w:ind w:left="567" w:hanging="480"/>
         <w:rPr>
-          <w:rFonts w:ascii="細明體" w:eastAsia="細明體" w:hAnsi="細明體" w:hint="eastAsia"/>
+          <w:rFonts w:ascii="細明體" w:eastAsia="細明體" w:hAnsi="細明體"/>
           <w:color w:val="000000"/>
           <w:spacing w:val="6"/>
           <w:sz w:val="21"/>
@@ -626,6 +633,7 @@
       <w:r>
         <w:rPr>
           <w:rFonts w:ascii="細明體" w:eastAsia="細明體" w:hAnsi="細明體"/>
+          <w:noProof/>
           <w:color w:val="000000"/>
           <w:spacing w:val="6"/>
           <w:sz w:val="21"/>
@@ -713,6 +721,7 @@
       <w:r>
         <w:rPr>
           <w:rFonts w:ascii="細明體" w:eastAsia="細明體" w:hAnsi="細明體"/>
+          <w:noProof/>
           <w:color w:val="000000"/>
           <w:spacing w:val="6"/>
           <w:sz w:val="21"/>
@@ -759,6 +768,35 @@
     <w:p>
       <w:pPr>
         <w:rPr>
+          <w:rFonts w:ascii="細明體" w:eastAsia="細明體" w:hAnsi="細明體"/>
+          <w:color w:val="000000"/>
+          <w:spacing w:val="6"/>
+          <w:sz w:val="21"/>
+          <w:szCs w:val="21"/>
+          <w:shd w:val="clear" w:color="auto" w:fill="FFFFFF"/>
+        </w:rPr>
+      </w:pPr>
+    </w:p>
+    <w:p>
+      <w:pPr>
+        <w:ind w:left="567" w:hanging="480"/>
+        <w:rPr>
+          <w:rFonts w:ascii="細明體" w:eastAsia="細明體" w:hAnsi="細明體"/>
+          <w:color w:val="000000"/>
+          <w:spacing w:val="6"/>
+          <w:sz w:val="21"/>
+          <w:szCs w:val="21"/>
+          <w:shd w:val="clear" w:color="auto" w:fill="FFFFFF"/>
+        </w:rPr>
+      </w:pPr>
+      <w:r>
+        <w:rPr>
+          <w:rFonts w:ascii="標楷體" w:eastAsia="標楷體" w:hAnsi="標楷體" w:hint="eastAsia"/>
+        </w:rPr>
+        <w:t>8.</w:t>
+      </w:r>
+      <w:r>
+        <w:rPr>
           <w:rFonts w:ascii="細明體" w:eastAsia="細明體" w:hAnsi="細明體" w:hint="eastAsia"/>
           <w:color w:val="000000"/>
           <w:spacing w:val="6"/>
@@ -766,25 +804,7 @@
           <w:szCs w:val="21"/>
           <w:shd w:val="clear" w:color="auto" w:fill="FFFFFF"/>
         </w:rPr>
-      </w:pPr>
-    </w:p>
-    <w:p>
-      <w:pPr>
-        <w:ind w:left="567" w:hanging="480"/>
-        <w:rPr>
-          <w:rFonts w:ascii="細明體" w:eastAsia="細明體" w:hAnsi="細明體"/>
-          <w:color w:val="000000"/>
-          <w:spacing w:val="6"/>
-          <w:sz w:val="21"/>
-          <w:szCs w:val="21"/>
-          <w:shd w:val="clear" w:color="auto" w:fill="FFFFFF"/>
-        </w:rPr>
-      </w:pPr>
-      <w:r>
-        <w:rPr>
-          <w:rFonts w:ascii="標楷體" w:eastAsia="標楷體" w:hAnsi="標楷體" w:hint="eastAsia"/>
-        </w:rPr>
-        <w:t>8.</w:t>
+        <w:t xml:space="preserve"> </w:t>
       </w:r>
       <w:r>
         <w:rPr>
@@ -795,22 +815,12 @@
           <w:szCs w:val="21"/>
           <w:shd w:val="clear" w:color="auto" w:fill="FFFFFF"/>
         </w:rPr>
-        <w:t xml:space="preserve"> </w:t>
-      </w:r>
-      <w:r>
-        <w:rPr>
-          <w:rFonts w:ascii="細明體" w:eastAsia="細明體" w:hAnsi="細明體" w:hint="eastAsia"/>
-          <w:color w:val="000000"/>
-          <w:spacing w:val="6"/>
-          <w:sz w:val="21"/>
-          <w:szCs w:val="21"/>
-          <w:shd w:val="clear" w:color="auto" w:fill="FFFFFF"/>
-        </w:rPr>
         <w:t>債務人行動電話</w:t>
       </w:r>
       <w:r>
         <w:rPr>
           <w:rFonts w:ascii="細明體" w:eastAsia="細明體" w:hAnsi="細明體"/>
+          <w:noProof/>
           <w:color w:val="000000"/>
           <w:spacing w:val="6"/>
           <w:sz w:val="21"/>
@@ -858,12 +868,13 @@
       <w:pPr>
         <w:ind w:left="567" w:hanging="480"/>
         <w:rPr>
-          <w:rFonts w:ascii="標楷體" w:eastAsia="標楷體" w:hAnsi="標楷體" w:hint="eastAsia"/>
+          <w:rFonts w:ascii="標楷體" w:eastAsia="標楷體" w:hAnsi="標楷體"/>
         </w:rPr>
       </w:pPr>
       <w:r>
         <w:rPr>
           <w:rFonts w:ascii="標楷體" w:eastAsia="標楷體" w:hAnsi="標楷體"/>
+          <w:noProof/>
         </w:rPr>
         <w:drawing>
           <wp:inline distT="0" distB="0" distL="0" distR="0" wp14:anchorId="77140FC0" wp14:editId="1F7DD200">
@@ -903,7 +914,12 @@
       </w:r>
     </w:p>
     <w:sectPr>
-      <w:footerReference w:type="default" r:id="rId19"/>
+      <w:headerReference w:type="even" r:id="rId19"/>
+      <w:headerReference w:type="default" r:id="rId20"/>
+      <w:footerReference w:type="even" r:id="rId21"/>
+      <w:footerReference w:type="default" r:id="rId22"/>
+      <w:headerReference w:type="first" r:id="rId23"/>
+      <w:footerReference w:type="first" r:id="rId24"/>
       <w:pgSz w:w="11906" w:h="16838"/>
       <w:pgMar w:top="1440" w:right="1800" w:bottom="1440" w:left="1800" w:header="851" w:footer="992" w:gutter="0"/>
       <w:cols w:space="425"/>
@@ -938,12 +954,38 @@
     <w:pPr>
       <w:pStyle w:val="a6"/>
     </w:pPr>
+  </w:p>
+</w:ftr>
+</file>
+
+<file path=word/footer2.xml><?xml version="1.0" encoding="utf-8"?>
+<w:ftr xmlns:wpc="http://schemas.microsoft.com/office/word/2010/wordprocessingCanvas" xmlns:cx="http://schemas.microsoft.com/office/drawing/2014/chartex" xmlns:cx1="http://schemas.microsoft.com/office/drawing/2015/9/8/chartex" xmlns:cx2="http://schemas.microsoft.com/office/drawing/2015/10/21/chartex" xmlns:cx3="http://schemas.microsoft.com/office/drawing/2016/5/9/chartex" xmlns:cx4="http://schemas.microsoft.com/office/drawing/2016/5/10/chartex" xmlns:cx5="http://schemas.microsoft.com/office/drawing/2016/5/11/chartex" xmlns:cx6="http://schemas.microsoft.com/office/drawing/2016/5/12/chartex" xmlns:cx7="http://schemas.microsoft.com/office/drawing/2016/5/13/chartex" xmlns:cx8="http://schemas.microsoft.com/office/drawing/2016/5/14/chartex" xmlns:mc="http://schemas.openxmlformats.org/markup-compatibility/2006" xmlns:aink="http://schemas.microsoft.com/office/drawing/2016/ink" xmlns:am3d="http://schemas.microsoft.com/office/drawing/2017/model3d" xmlns:o="urn:schemas-microsoft-com:office:office" xmlns:r="http://schemas.openxmlformats.org/officeDocument/2006/relationships" xmlns:m="http://schemas.openxmlformats.org/officeDocument/2006/math" xmlns:v="urn:schemas-microsoft-com:vml" xmlns:wp14="http://schemas.microsoft.com/office/word/2010/wordprocessingDrawing" xmlns:wp="http://schemas.openxmlformats.org/drawingml/2006/wordprocessingDrawing" xmlns:w10="urn:schemas-microsoft-com:office:word" xmlns:w="http://schemas.openxmlformats.org/wordprocessingml/2006/main" xmlns:w14="http://schemas.microsoft.com/office/word/2010/wordml" xmlns:w15="http://schemas.microsoft.com/office/word/2012/wordml" xmlns:w16cex="http://schemas.microsoft.com/office/word/2018/wordml/cex" xmlns:w16cid="http://schemas.microsoft.com/office/word/2016/wordml/cid" xmlns:w16="http://schemas.microsoft.com/office/word/2018/wordml" xmlns:w16sdtdh="http://schemas.microsoft.com/office/word/2020/wordml/sdtdatahash" xmlns:w16se="http://schemas.microsoft.com/office/word/2015/wordml/symex" xmlns:wpg="http://schemas.microsoft.com/office/word/2010/wordprocessingGroup" xmlns:wpi="http://schemas.microsoft.com/office/word/2010/wordprocessingInk" xmlns:wne="http://schemas.microsoft.com/office/word/2006/wordml" xmlns:wps="http://schemas.microsoft.com/office/word/2010/wordprocessingShape" mc:Ignorable="w14 w15 w16se w16cid w16 w16cex w16sdtdh wp14">
+  <w:p>
+    <w:pPr>
+      <w:pStyle w:val="a6"/>
+    </w:pPr>
     <w:r>
       <w:rPr>
         <w:rFonts w:ascii="標楷體" w:eastAsia="標楷體" w:hAnsi="標楷體" w:hint="eastAsia"/>
       </w:rPr>
-      <w:t>(48)債務人基本資料</w:t>
+      <w:t>L8309(48)</w:t>
     </w:r>
+    <w:r>
+      <w:rPr>
+        <w:rFonts w:ascii="標楷體" w:eastAsia="標楷體" w:hAnsi="標楷體" w:hint="eastAsia"/>
+      </w:rPr>
+      <w:t>債務人基本資料_新增</w:t>
+    </w:r>
+  </w:p>
+</w:ftr>
+</file>
+
+<file path=word/footer3.xml><?xml version="1.0" encoding="utf-8"?>
+<w:ftr xmlns:wpc="http://schemas.microsoft.com/office/word/2010/wordprocessingCanvas" xmlns:cx="http://schemas.microsoft.com/office/drawing/2014/chartex" xmlns:cx1="http://schemas.microsoft.com/office/drawing/2015/9/8/chartex" xmlns:cx2="http://schemas.microsoft.com/office/drawing/2015/10/21/chartex" xmlns:cx3="http://schemas.microsoft.com/office/drawing/2016/5/9/chartex" xmlns:cx4="http://schemas.microsoft.com/office/drawing/2016/5/10/chartex" xmlns:cx5="http://schemas.microsoft.com/office/drawing/2016/5/11/chartex" xmlns:cx6="http://schemas.microsoft.com/office/drawing/2016/5/12/chartex" xmlns:cx7="http://schemas.microsoft.com/office/drawing/2016/5/13/chartex" xmlns:cx8="http://schemas.microsoft.com/office/drawing/2016/5/14/chartex" xmlns:mc="http://schemas.openxmlformats.org/markup-compatibility/2006" xmlns:aink="http://schemas.microsoft.com/office/drawing/2016/ink" xmlns:am3d="http://schemas.microsoft.com/office/drawing/2017/model3d" xmlns:o="urn:schemas-microsoft-com:office:office" xmlns:r="http://schemas.openxmlformats.org/officeDocument/2006/relationships" xmlns:m="http://schemas.openxmlformats.org/officeDocument/2006/math" xmlns:v="urn:schemas-microsoft-com:vml" xmlns:wp14="http://schemas.microsoft.com/office/word/2010/wordprocessingDrawing" xmlns:wp="http://schemas.openxmlformats.org/drawingml/2006/wordprocessingDrawing" xmlns:w10="urn:schemas-microsoft-com:office:word" xmlns:w="http://schemas.openxmlformats.org/wordprocessingml/2006/main" xmlns:w14="http://schemas.microsoft.com/office/word/2010/wordml" xmlns:w15="http://schemas.microsoft.com/office/word/2012/wordml" xmlns:w16cex="http://schemas.microsoft.com/office/word/2018/wordml/cex" xmlns:w16cid="http://schemas.microsoft.com/office/word/2016/wordml/cid" xmlns:w16="http://schemas.microsoft.com/office/word/2018/wordml" xmlns:w16sdtdh="http://schemas.microsoft.com/office/word/2020/wordml/sdtdatahash" xmlns:w16se="http://schemas.microsoft.com/office/word/2015/wordml/symex" xmlns:wpg="http://schemas.microsoft.com/office/word/2010/wordprocessingGroup" xmlns:wpi="http://schemas.microsoft.com/office/word/2010/wordprocessingInk" xmlns:wne="http://schemas.microsoft.com/office/word/2006/wordml" xmlns:wps="http://schemas.microsoft.com/office/word/2010/wordprocessingShape" mc:Ignorable="w14 w15 w16se w16cid w16 w16cex w16sdtdh wp14">
+  <w:p>
+    <w:pPr>
+      <w:pStyle w:val="a6"/>
+    </w:pPr>
   </w:p>
 </w:ftr>
 </file>
@@ -965,6 +1007,36 @@
     </w:p>
   </w:footnote>
 </w:footnotes>
+</file>
+
+<file path=word/header1.xml><?xml version="1.0" encoding="utf-8"?>
+<w:hdr xmlns:wpc="http://schemas.microsoft.com/office/word/2010/wordprocessingCanvas" xmlns:cx="http://schemas.microsoft.com/office/drawing/2014/chartex" xmlns:cx1="http://schemas.microsoft.com/office/drawing/2015/9/8/chartex" xmlns:cx2="http://schemas.microsoft.com/office/drawing/2015/10/21/chartex" xmlns:cx3="http://schemas.microsoft.com/office/drawing/2016/5/9/chartex" xmlns:cx4="http://schemas.microsoft.com/office/drawing/2016/5/10/chartex" xmlns:cx5="http://schemas.microsoft.com/office/drawing/2016/5/11/chartex" xmlns:cx6="http://schemas.microsoft.com/office/drawing/2016/5/12/chartex" xmlns:cx7="http://schemas.microsoft.com/office/drawing/2016/5/13/chartex" xmlns:cx8="http://schemas.microsoft.com/office/drawing/2016/5/14/chartex" xmlns:mc="http://schemas.openxmlformats.org/markup-compatibility/2006" xmlns:aink="http://schemas.microsoft.com/office/drawing/2016/ink" xmlns:am3d="http://schemas.microsoft.com/office/drawing/2017/model3d" xmlns:o="urn:schemas-microsoft-com:office:office" xmlns:r="http://schemas.openxmlformats.org/officeDocument/2006/relationships" xmlns:m="http://schemas.openxmlformats.org/officeDocument/2006/math" xmlns:v="urn:schemas-microsoft-com:vml" xmlns:wp14="http://schemas.microsoft.com/office/word/2010/wordprocessingDrawing" xmlns:wp="http://schemas.openxmlformats.org/drawingml/2006/wordprocessingDrawing" xmlns:w10="urn:schemas-microsoft-com:office:word" xmlns:w="http://schemas.openxmlformats.org/wordprocessingml/2006/main" xmlns:w14="http://schemas.microsoft.com/office/word/2010/wordml" xmlns:w15="http://schemas.microsoft.com/office/word/2012/wordml" xmlns:w16cex="http://schemas.microsoft.com/office/word/2018/wordml/cex" xmlns:w16cid="http://schemas.microsoft.com/office/word/2016/wordml/cid" xmlns:w16="http://schemas.microsoft.com/office/word/2018/wordml" xmlns:w16sdtdh="http://schemas.microsoft.com/office/word/2020/wordml/sdtdatahash" xmlns:w16se="http://schemas.microsoft.com/office/word/2015/wordml/symex" xmlns:wpg="http://schemas.microsoft.com/office/word/2010/wordprocessingGroup" xmlns:wpi="http://schemas.microsoft.com/office/word/2010/wordprocessingInk" xmlns:wne="http://schemas.microsoft.com/office/word/2006/wordml" xmlns:wps="http://schemas.microsoft.com/office/word/2010/wordprocessingShape" mc:Ignorable="w14 w15 w16se w16cid w16 w16cex w16sdtdh wp14">
+  <w:p>
+    <w:pPr>
+      <w:pStyle w:val="a4"/>
+    </w:pPr>
+  </w:p>
+</w:hdr>
+</file>
+
+<file path=word/header2.xml><?xml version="1.0" encoding="utf-8"?>
+<w:hdr xmlns:wpc="http://schemas.microsoft.com/office/word/2010/wordprocessingCanvas" xmlns:cx="http://schemas.microsoft.com/office/drawing/2014/chartex" xmlns:cx1="http://schemas.microsoft.com/office/drawing/2015/9/8/chartex" xmlns:cx2="http://schemas.microsoft.com/office/drawing/2015/10/21/chartex" xmlns:cx3="http://schemas.microsoft.com/office/drawing/2016/5/9/chartex" xmlns:cx4="http://schemas.microsoft.com/office/drawing/2016/5/10/chartex" xmlns:cx5="http://schemas.microsoft.com/office/drawing/2016/5/11/chartex" xmlns:cx6="http://schemas.microsoft.com/office/drawing/2016/5/12/chartex" xmlns:cx7="http://schemas.microsoft.com/office/drawing/2016/5/13/chartex" xmlns:cx8="http://schemas.microsoft.com/office/drawing/2016/5/14/chartex" xmlns:mc="http://schemas.openxmlformats.org/markup-compatibility/2006" xmlns:aink="http://schemas.microsoft.com/office/drawing/2016/ink" xmlns:am3d="http://schemas.microsoft.com/office/drawing/2017/model3d" xmlns:o="urn:schemas-microsoft-com:office:office" xmlns:r="http://schemas.openxmlformats.org/officeDocument/2006/relationships" xmlns:m="http://schemas.openxmlformats.org/officeDocument/2006/math" xmlns:v="urn:schemas-microsoft-com:vml" xmlns:wp14="http://schemas.microsoft.com/office/word/2010/wordprocessingDrawing" xmlns:wp="http://schemas.openxmlformats.org/drawingml/2006/wordprocessingDrawing" xmlns:w10="urn:schemas-microsoft-com:office:word" xmlns:w="http://schemas.openxmlformats.org/wordprocessingml/2006/main" xmlns:w14="http://schemas.microsoft.com/office/word/2010/wordml" xmlns:w15="http://schemas.microsoft.com/office/word/2012/wordml" xmlns:w16cex="http://schemas.microsoft.com/office/word/2018/wordml/cex" xmlns:w16cid="http://schemas.microsoft.com/office/word/2016/wordml/cid" xmlns:w16="http://schemas.microsoft.com/office/word/2018/wordml" xmlns:w16sdtdh="http://schemas.microsoft.com/office/word/2020/wordml/sdtdatahash" xmlns:w16se="http://schemas.microsoft.com/office/word/2015/wordml/symex" xmlns:wpg="http://schemas.microsoft.com/office/word/2010/wordprocessingGroup" xmlns:wpi="http://schemas.microsoft.com/office/word/2010/wordprocessingInk" xmlns:wne="http://schemas.microsoft.com/office/word/2006/wordml" xmlns:wps="http://schemas.microsoft.com/office/word/2010/wordprocessingShape" mc:Ignorable="w14 w15 w16se w16cid w16 w16cex w16sdtdh wp14">
+  <w:p>
+    <w:pPr>
+      <w:pStyle w:val="a4"/>
+    </w:pPr>
+  </w:p>
+</w:hdr>
+</file>
+
+<file path=word/header3.xml><?xml version="1.0" encoding="utf-8"?>
+<w:hdr xmlns:wpc="http://schemas.microsoft.com/office/word/2010/wordprocessingCanvas" xmlns:cx="http://schemas.microsoft.com/office/drawing/2014/chartex" xmlns:cx1="http://schemas.microsoft.com/office/drawing/2015/9/8/chartex" xmlns:cx2="http://schemas.microsoft.com/office/drawing/2015/10/21/chartex" xmlns:cx3="http://schemas.microsoft.com/office/drawing/2016/5/9/chartex" xmlns:cx4="http://schemas.microsoft.com/office/drawing/2016/5/10/chartex" xmlns:cx5="http://schemas.microsoft.com/office/drawing/2016/5/11/chartex" xmlns:cx6="http://schemas.microsoft.com/office/drawing/2016/5/12/chartex" xmlns:cx7="http://schemas.microsoft.com/office/drawing/2016/5/13/chartex" xmlns:cx8="http://schemas.microsoft.com/office/drawing/2016/5/14/chartex" xmlns:mc="http://schemas.openxmlformats.org/markup-compatibility/2006" xmlns:aink="http://schemas.microsoft.com/office/drawing/2016/ink" xmlns:am3d="http://schemas.microsoft.com/office/drawing/2017/model3d" xmlns:o="urn:schemas-microsoft-com:office:office" xmlns:r="http://schemas.openxmlformats.org/officeDocument/2006/relationships" xmlns:m="http://schemas.openxmlformats.org/officeDocument/2006/math" xmlns:v="urn:schemas-microsoft-com:vml" xmlns:wp14="http://schemas.microsoft.com/office/word/2010/wordprocessingDrawing" xmlns:wp="http://schemas.openxmlformats.org/drawingml/2006/wordprocessingDrawing" xmlns:w10="urn:schemas-microsoft-com:office:word" xmlns:w="http://schemas.openxmlformats.org/wordprocessingml/2006/main" xmlns:w14="http://schemas.microsoft.com/office/word/2010/wordml" xmlns:w15="http://schemas.microsoft.com/office/word/2012/wordml" xmlns:w16cex="http://schemas.microsoft.com/office/word/2018/wordml/cex" xmlns:w16cid="http://schemas.microsoft.com/office/word/2016/wordml/cid" xmlns:w16="http://schemas.microsoft.com/office/word/2018/wordml" xmlns:w16sdtdh="http://schemas.microsoft.com/office/word/2020/wordml/sdtdatahash" xmlns:w16se="http://schemas.microsoft.com/office/word/2015/wordml/symex" xmlns:wpg="http://schemas.microsoft.com/office/word/2010/wordprocessingGroup" xmlns:wpi="http://schemas.microsoft.com/office/word/2010/wordprocessingInk" xmlns:wne="http://schemas.microsoft.com/office/word/2006/wordml" xmlns:wps="http://schemas.microsoft.com/office/word/2010/wordprocessingShape" mc:Ignorable="w14 w15 w16se w16cid w16 w16cex w16sdtdh wp14">
+  <w:p>
+    <w:pPr>
+      <w:pStyle w:val="a4"/>
+    </w:pPr>
+  </w:p>
+</w:hdr>
 </file>
 
 <file path=word/numbering.xml><?xml version="1.0" encoding="utf-8"?>

</xml_diff>